<commit_message>
Adding Internship Letter & Resume 2
</commit_message>
<xml_diff>
--- a/Akshit_Nautiyal_Resume_Software_Engineer.docx
+++ b/Akshit_Nautiyal_Resume_Software_Engineer.docx
@@ -367,7 +367,7 @@
           </mc:Choice>
           <mc:Fallback>
             <w:pict>
-              <v:shape w14:anchorId="2E4F29E8" id="Graphic 8" o:spid="_x0000_s1026" style="position:absolute;margin-left:36pt;margin-top:15.75pt;width:540pt;height:.1pt;z-index:251681280;visibility:visible;mso-wrap-style:square;mso-wrap-distance-left:0;mso-wrap-distance-top:0;mso-wrap-distance-right:0;mso-wrap-distance-bottom:0;mso-position-horizontal:absolute;mso-position-horizontal-relative:page;mso-position-vertical:absolute;mso-position-vertical-relative:text;v-text-anchor:top" coordsize="6858000,1270" o:gfxdata="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" path="m,l6858000,e" filled="f" strokeweight=".14039mm">
+              <v:shape w14:anchorId="11041CEC" id="Graphic 8" o:spid="_x0000_s1026" style="position:absolute;margin-left:36pt;margin-top:15.75pt;width:540pt;height:.1pt;z-index:251681280;visibility:visible;mso-wrap-style:square;mso-wrap-distance-left:0;mso-wrap-distance-top:0;mso-wrap-distance-right:0;mso-wrap-distance-bottom:0;mso-position-horizontal:absolute;mso-position-horizontal-relative:page;mso-position-vertical:absolute;mso-position-vertical-relative:text;v-text-anchor:top" coordsize="6858000,1270" o:gfxdata="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" path="m,l6858000,e" filled="f" strokeweight=".14039mm">
                 <v:path arrowok="t"/>
                 <w10:wrap anchorx="page"/>
               </v:shape>
@@ -610,7 +610,7 @@
           </mc:Choice>
           <mc:Fallback>
             <w:pict>
-              <v:shape w14:anchorId="5262AB2F" id="Graphic 8" o:spid="_x0000_s1026" style="position:absolute;margin-left:36pt;margin-top:15.75pt;width:540pt;height:.1pt;z-index:251679232;visibility:visible;mso-wrap-style:square;mso-wrap-distance-left:0;mso-wrap-distance-top:0;mso-wrap-distance-right:0;mso-wrap-distance-bottom:0;mso-position-horizontal:absolute;mso-position-horizontal-relative:page;mso-position-vertical:absolute;mso-position-vertical-relative:text;v-text-anchor:top" coordsize="6858000,1270" o:gfxdata="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" path="m,l6858000,e" filled="f" strokeweight=".14039mm">
+              <v:shape w14:anchorId="3DA91D4F" id="Graphic 8" o:spid="_x0000_s1026" style="position:absolute;margin-left:36pt;margin-top:15.75pt;width:540pt;height:.1pt;z-index:251679232;visibility:visible;mso-wrap-style:square;mso-wrap-distance-left:0;mso-wrap-distance-top:0;mso-wrap-distance-right:0;mso-wrap-distance-bottom:0;mso-position-horizontal:absolute;mso-position-horizontal-relative:page;mso-position-vertical:absolute;mso-position-vertical-relative:text;v-text-anchor:top" coordsize="6858000,1270" o:gfxdata="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" path="m,l6858000,e" filled="f" strokeweight=".14039mm">
                 <v:path arrowok="t"/>
                 <w10:wrap anchorx="page"/>
               </v:shape>
@@ -911,7 +911,7 @@
           </mc:Choice>
           <mc:Fallback>
             <w:pict>
-              <v:shape w14:anchorId="3414A626" id="Graphic 5" o:spid="_x0000_s1026" style="position:absolute;margin-left:25.8pt;margin-top:3.25pt;width:540pt;height:.1pt;z-index:-251675136;visibility:visible;mso-wrap-style:square;mso-wrap-distance-left:0;mso-wrap-distance-top:0;mso-wrap-distance-right:0;mso-wrap-distance-bottom:0;mso-position-horizontal:absolute;mso-position-horizontal-relative:page;mso-position-vertical:absolute;mso-position-vertical-relative:text;v-text-anchor:top" coordsize="6858000,1270" o:gfxdata="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" path="m,l6858000,e" filled="f" strokeweight=".14039mm">
+              <v:shape w14:anchorId="2324D1AD" id="Graphic 5" o:spid="_x0000_s1026" style="position:absolute;margin-left:25.8pt;margin-top:3.25pt;width:540pt;height:.1pt;z-index:-251675136;visibility:visible;mso-wrap-style:square;mso-wrap-distance-left:0;mso-wrap-distance-top:0;mso-wrap-distance-right:0;mso-wrap-distance-bottom:0;mso-position-horizontal:absolute;mso-position-horizontal-relative:page;mso-position-vertical:absolute;mso-position-vertical-relative:text;v-text-anchor:top" coordsize="6858000,1270" o:gfxdata="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" path="m,l6858000,e" filled="f" strokeweight=".14039mm">
                 <v:path arrowok="t"/>
                 <w10:wrap type="topAndBottom" anchorx="page"/>
               </v:shape>
@@ -1308,7 +1308,7 @@
           </mc:Choice>
           <mc:Fallback>
             <w:pict>
-              <v:shape w14:anchorId="2949C61D" id="Graphic 6" o:spid="_x0000_s1026" style="position:absolute;margin-left:36pt;margin-top:15.9pt;width:540pt;height:.1pt;z-index:-251638272;visibility:visible;mso-wrap-style:square;mso-wrap-distance-left:0;mso-wrap-distance-top:0;mso-wrap-distance-right:0;mso-wrap-distance-bottom:0;mso-position-horizontal:absolute;mso-position-horizontal-relative:page;mso-position-vertical:absolute;mso-position-vertical-relative:text;v-text-anchor:top" coordsize="6858000,1270" o:gfxdata="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" path="m,l6858000,e" filled="f" strokeweight=".14039mm">
+              <v:shape w14:anchorId="689154D9" id="Graphic 6" o:spid="_x0000_s1026" style="position:absolute;margin-left:36pt;margin-top:15.9pt;width:540pt;height:.1pt;z-index:-251638272;visibility:visible;mso-wrap-style:square;mso-wrap-distance-left:0;mso-wrap-distance-top:0;mso-wrap-distance-right:0;mso-wrap-distance-bottom:0;mso-position-horizontal:absolute;mso-position-horizontal-relative:page;mso-position-vertical:absolute;mso-position-vertical-relative:text;v-text-anchor:top" coordsize="6858000,1270" o:gfxdata="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" path="m,l6858000,e" filled="f" strokeweight=".14039mm">
                 <v:path arrowok="t"/>
                 <w10:wrap type="topAndBottom" anchorx="page"/>
               </v:shape>
@@ -1346,7 +1346,31 @@
             <w:szCs w:val="22"/>
             <w:u w:val="none"/>
           </w:rPr>
-          <w:t>Cynoteck</w:t>
+          <w:t>Cyn</w:t>
+        </w:r>
+        <w:r>
+          <w:rPr>
+            <w:rStyle w:val="Hyperlink"/>
+            <w:rFonts w:asciiTheme="minorHAnsi" w:hAnsiTheme="minorHAnsi" w:cstheme="minorHAnsi"/>
+            <w:b/>
+            <w:bCs/>
+            <w:sz w:val="22"/>
+            <w:szCs w:val="22"/>
+            <w:u w:val="none"/>
+          </w:rPr>
+          <w:t>o</w:t>
+        </w:r>
+        <w:r>
+          <w:rPr>
+            <w:rStyle w:val="Hyperlink"/>
+            <w:rFonts w:asciiTheme="minorHAnsi" w:hAnsiTheme="minorHAnsi" w:cstheme="minorHAnsi"/>
+            <w:b/>
+            <w:bCs/>
+            <w:sz w:val="22"/>
+            <w:szCs w:val="22"/>
+            <w:u w:val="none"/>
+          </w:rPr>
+          <w:t>teck</w:t>
         </w:r>
       </w:hyperlink>
       <w:r>
@@ -1504,7 +1528,7 @@
           </mc:Choice>
           <mc:Fallback>
             <w:pict>
-              <v:shape w14:anchorId="5A4B2EBE" id="Graphic 6" o:spid="_x0000_s1026" style="position:absolute;margin-left:36pt;margin-top:15.9pt;width:540pt;height:.1pt;z-index:-251636224;visibility:visible;mso-wrap-style:square;mso-wrap-distance-left:0;mso-wrap-distance-top:0;mso-wrap-distance-right:0;mso-wrap-distance-bottom:0;mso-position-horizontal:absolute;mso-position-horizontal-relative:page;mso-position-vertical:absolute;mso-position-vertical-relative:text;v-text-anchor:top" coordsize="6858000,1270" o:gfxdata="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" path="m,l6858000,e" filled="f" strokeweight=".14039mm">
+              <v:shape w14:anchorId="4A2B2EEC" id="Graphic 6" o:spid="_x0000_s1026" style="position:absolute;margin-left:36pt;margin-top:15.9pt;width:540pt;height:.1pt;z-index:-251636224;visibility:visible;mso-wrap-style:square;mso-wrap-distance-left:0;mso-wrap-distance-top:0;mso-wrap-distance-right:0;mso-wrap-distance-bottom:0;mso-position-horizontal:absolute;mso-position-horizontal-relative:page;mso-position-vertical:absolute;mso-position-vertical-relative:text;v-text-anchor:top" coordsize="6858000,1270" o:gfxdata="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" path="m,l6858000,e" filled="f" strokeweight=".14039mm">
                 <v:path arrowok="t"/>
                 <w10:wrap type="topAndBottom" anchorx="page"/>
               </v:shape>
@@ -1753,7 +1777,7 @@
           </mc:Choice>
           <mc:Fallback>
             <w:pict>
-              <v:shape w14:anchorId="05D78514" id="Graphic 9" o:spid="_x0000_s1026" style="position:absolute;margin-left:36pt;margin-top:15.8pt;width:540pt;height:.1pt;z-index:-251649536;visibility:visible;mso-wrap-style:square;mso-wrap-distance-left:0;mso-wrap-distance-top:0;mso-wrap-distance-right:0;mso-wrap-distance-bottom:0;mso-position-horizontal:absolute;mso-position-horizontal-relative:page;mso-position-vertical:absolute;mso-position-vertical-relative:text;v-text-anchor:top" coordsize="6858000,1270" o:gfxdata="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" path="m,l6858000,e" filled="f" strokeweight=".14039mm">
+              <v:shape w14:anchorId="0AC3636F" id="Graphic 9" o:spid="_x0000_s1026" style="position:absolute;margin-left:36pt;margin-top:15.8pt;width:540pt;height:.1pt;z-index:-251649536;visibility:visible;mso-wrap-style:square;mso-wrap-distance-left:0;mso-wrap-distance-top:0;mso-wrap-distance-right:0;mso-wrap-distance-bottom:0;mso-position-horizontal:absolute;mso-position-horizontal-relative:page;mso-position-vertical:absolute;mso-position-vertical-relative:text;v-text-anchor:top" coordsize="6858000,1270" o:gfxdata="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" path="m,l6858000,e" filled="f" strokeweight=".14039mm">
                 <v:path arrowok="t"/>
                 <w10:wrap type="topAndBottom" anchorx="page"/>
               </v:shape>
@@ -1942,7 +1966,7 @@
           </mc:Choice>
           <mc:Fallback>
             <w:pict>
-              <v:shape w14:anchorId="6DE5E962" id="Graphic 10" o:spid="_x0000_s1026" style="position:absolute;margin-left:36pt;margin-top:15.75pt;width:540pt;height:.1pt;z-index:-251633152;visibility:visible;mso-wrap-style:square;mso-wrap-distance-left:0;mso-wrap-distance-top:0;mso-wrap-distance-right:0;mso-wrap-distance-bottom:0;mso-position-horizontal:absolute;mso-position-horizontal-relative:page;mso-position-vertical:absolute;mso-position-vertical-relative:text;v-text-anchor:top" coordsize="6858000,1270" o:gfxdata="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" path="m,l6858000,e" filled="f" strokeweight=".14039mm">
+              <v:shape w14:anchorId="7D7929F6" id="Graphic 10" o:spid="_x0000_s1026" style="position:absolute;margin-left:36pt;margin-top:15.75pt;width:540pt;height:.1pt;z-index:-251633152;visibility:visible;mso-wrap-style:square;mso-wrap-distance-left:0;mso-wrap-distance-top:0;mso-wrap-distance-right:0;mso-wrap-distance-bottom:0;mso-position-horizontal:absolute;mso-position-horizontal-relative:page;mso-position-vertical:absolute;mso-position-vertical-relative:text;v-text-anchor:top" coordsize="6858000,1270" o:gfxdata="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" path="m,l6858000,e" filled="f" strokeweight=".14039mm">
                 <v:path arrowok="t"/>
                 <w10:wrap type="topAndBottom" anchorx="page"/>
               </v:shape>
@@ -2073,7 +2097,7 @@
           </mc:Choice>
           <mc:Fallback>
             <w:pict>
-              <v:shape w14:anchorId="7F00C140" id="Graphic 10" o:spid="_x0000_s1026" style="position:absolute;margin-left:36pt;margin-top:15.75pt;width:540pt;height:.1pt;z-index:-251634176;visibility:visible;mso-wrap-style:square;mso-wrap-distance-left:0;mso-wrap-distance-top:0;mso-wrap-distance-right:0;mso-wrap-distance-bottom:0;mso-position-horizontal:absolute;mso-position-horizontal-relative:page;mso-position-vertical:absolute;mso-position-vertical-relative:text;v-text-anchor:top" coordsize="6858000,1270" o:gfxdata="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" path="m,l6858000,e" filled="f" strokeweight=".14039mm">
+              <v:shape w14:anchorId="1A2A5C04" id="Graphic 10" o:spid="_x0000_s1026" style="position:absolute;margin-left:36pt;margin-top:15.75pt;width:540pt;height:.1pt;z-index:-251634176;visibility:visible;mso-wrap-style:square;mso-wrap-distance-left:0;mso-wrap-distance-top:0;mso-wrap-distance-right:0;mso-wrap-distance-bottom:0;mso-position-horizontal:absolute;mso-position-horizontal-relative:page;mso-position-vertical:absolute;mso-position-vertical-relative:text;v-text-anchor:top" coordsize="6858000,1270" o:gfxdata="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" path="m,l6858000,e" filled="f" strokeweight=".14039mm">
                 <v:path arrowok="t"/>
                 <w10:wrap type="topAndBottom" anchorx="page"/>
               </v:shape>
@@ -5437,6 +5461,18 @@
       <w:szCs w:val="20"/>
     </w:rPr>
   </w:style>
+  <w:style w:type="character" w:styleId="FollowedHyperlink">
+    <w:name w:val="FollowedHyperlink"/>
+    <w:basedOn w:val="DefaultParagraphFont"/>
+    <w:uiPriority w:val="99"/>
+    <w:semiHidden/>
+    <w:unhideWhenUsed/>
+    <w:rsid w:val="00133B4B"/>
+    <w:rPr>
+      <w:color w:val="800080" w:themeColor="followedHyperlink"/>
+      <w:u w:val="single"/>
+    </w:rPr>
+  </w:style>
 </w:styles>
 </file>
 

</xml_diff>